<commit_message>
added hmp and aht code
</commit_message>
<xml_diff>
--- a/Report/HMP_AHT_comparidon_report.docx
+++ b/Report/HMP_AHT_comparidon_report.docx
@@ -634,16 +634,69 @@
     <w:p>
       <w:pPr>
         <w:spacing w:line="360" w:lineRule="auto"/>
-        <w:rPr>
-          <w:rFonts w:ascii="Times New Roman" w:hAnsi="Times New Roman" w:cs="Times New Roman"/>
-          <w:sz w:val="26"/>
-          <w:szCs w:val="26"/>
+        <w:jc w:val="center"/>
+        <w:rPr>
+          <w:rFonts w:ascii="Times New Roman" w:hAnsi="Times New Roman" w:cs="Times New Roman"/>
         </w:rPr>
       </w:pPr>
     </w:p>
     <w:p>
       <w:pPr>
         <w:spacing w:line="360" w:lineRule="auto"/>
+        <w:jc w:val="both"/>
+        <w:rPr>
+          <w:rFonts w:ascii="Times New Roman" w:hAnsi="Times New Roman" w:cs="Times New Roman"/>
+          <w:sz w:val="26"/>
+          <w:szCs w:val="26"/>
+        </w:rPr>
+      </w:pPr>
+      <w:r>
+        <w:rPr>
+          <w:rFonts w:ascii="Times New Roman" w:hAnsi="Times New Roman" w:cs="Times New Roman"/>
+          <w:sz w:val="26"/>
+          <w:szCs w:val="26"/>
+        </w:rPr>
+        <w:lastRenderedPageBreak/>
+        <w:t xml:space="preserve">Both the sensors were places side-by-side </w:t>
+      </w:r>
+      <w:r>
+        <w:rPr>
+          <w:rFonts w:ascii="Times New Roman" w:hAnsi="Times New Roman" w:cs="Times New Roman"/>
+          <w:sz w:val="26"/>
+          <w:szCs w:val="26"/>
+        </w:rPr>
+        <w:t xml:space="preserve">and the </w:t>
+      </w:r>
+      <w:r>
+        <w:rPr>
+          <w:rFonts w:ascii="Times New Roman" w:hAnsi="Times New Roman" w:cs="Times New Roman"/>
+          <w:sz w:val="26"/>
+          <w:szCs w:val="26"/>
+        </w:rPr>
+        <w:t xml:space="preserve">distance between the HMP155 and AHT10 sensors was approximately 14cm, ensuring close spatial proximity. The following image shows the </w:t>
+      </w:r>
+      <w:r>
+        <w:rPr>
+          <w:rFonts w:ascii="Times New Roman" w:hAnsi="Times New Roman" w:cs="Times New Roman"/>
+          <w:sz w:val="26"/>
+          <w:szCs w:val="26"/>
+        </w:rPr>
+        <w:t>experimental setup:</w:t>
+      </w:r>
+    </w:p>
+    <w:p>
+      <w:pPr>
+        <w:spacing w:line="360" w:lineRule="auto"/>
+        <w:rPr>
+          <w:rFonts w:ascii="Times New Roman" w:hAnsi="Times New Roman" w:cs="Times New Roman"/>
+          <w:sz w:val="26"/>
+          <w:szCs w:val="26"/>
+        </w:rPr>
+      </w:pPr>
+    </w:p>
+    <w:p>
+      <w:pPr>
+        <w:spacing w:line="360" w:lineRule="auto"/>
         <w:jc w:val="center"/>
         <w:rPr>
           <w:rFonts w:ascii="Times New Roman" w:hAnsi="Times New Roman" w:cs="Times New Roman"/>
@@ -655,11 +708,10 @@
         <w:rPr>
           <w:noProof/>
         </w:rPr>
-        <w:lastRenderedPageBreak/>
         <w:drawing>
-          <wp:inline distT="0" distB="0" distL="0" distR="0" wp14:anchorId="730D493F" wp14:editId="647564F9">
-            <wp:extent cx="5177642" cy="2911778"/>
-            <wp:effectExtent l="0" t="0" r="4445" b="3175"/>
+          <wp:inline distT="0" distB="0" distL="0" distR="0" wp14:anchorId="730D493F" wp14:editId="5C44136B">
+            <wp:extent cx="5194691" cy="2922014"/>
+            <wp:effectExtent l="0" t="0" r="6350" b="0"/>
             <wp:docPr id="813966928" name="Picture 6"/>
             <wp:cNvGraphicFramePr>
               <a:graphicFrameLocks xmlns:a="http://schemas.openxmlformats.org/drawingml/2006/main" noChangeAspect="1"/>
@@ -668,7 +720,7 @@
               <a:graphicData uri="http://schemas.openxmlformats.org/drawingml/2006/picture">
                 <pic:pic xmlns:pic="http://schemas.openxmlformats.org/drawingml/2006/picture">
                   <pic:nvPicPr>
-                    <pic:cNvPr id="0" name="Picture 10"/>
+                    <pic:cNvPr id="813966928" name="Picture 6"/>
                     <pic:cNvPicPr>
                       <a:picLocks noChangeAspect="1" noChangeArrowheads="1"/>
                     </pic:cNvPicPr>
@@ -681,7 +733,6 @@
                         </a:ext>
                       </a:extLst>
                     </a:blip>
-                    <a:srcRect/>
                     <a:stretch>
                       <a:fillRect/>
                     </a:stretch>
@@ -689,7 +740,7 @@
                   <pic:spPr bwMode="auto">
                     <a:xfrm>
                       <a:off x="0" y="0"/>
-                      <a:ext cx="5195843" cy="2922014"/>
+                      <a:ext cx="5194691" cy="2922014"/>
                     </a:xfrm>
                     <a:prstGeom prst="rect">
                       <a:avLst/>
@@ -974,6 +1025,7 @@
           <w:szCs w:val="26"/>
         </w:rPr>
       </w:pPr>
+      <w:proofErr w:type="gramStart"/>
       <w:r>
         <w:rPr>
           <w:rFonts w:ascii="Times New Roman" w:hAnsi="Times New Roman" w:cs="Times New Roman"/>
@@ -991,13 +1043,23 @@
         </w:rPr>
         <w:t>HMP</w:t>
       </w:r>
-      <w:r>
-        <w:rPr>
-          <w:rFonts w:ascii="Times New Roman" w:hAnsi="Times New Roman" w:cs="Times New Roman"/>
-          <w:sz w:val="26"/>
-          <w:szCs w:val="26"/>
-        </w:rPr>
-        <w:t xml:space="preserve"> and T</w:t>
+      <w:proofErr w:type="gramEnd"/>
+      <w:r>
+        <w:rPr>
+          <w:rFonts w:ascii="Times New Roman" w:hAnsi="Times New Roman" w:cs="Times New Roman"/>
+          <w:sz w:val="26"/>
+          <w:szCs w:val="26"/>
+        </w:rPr>
+        <w:t xml:space="preserve"> and </w:t>
+      </w:r>
+      <w:proofErr w:type="gramStart"/>
+      <w:r>
+        <w:rPr>
+          <w:rFonts w:ascii="Times New Roman" w:hAnsi="Times New Roman" w:cs="Times New Roman"/>
+          <w:sz w:val="26"/>
+          <w:szCs w:val="26"/>
+        </w:rPr>
+        <w:t>T</w:t>
       </w:r>
       <w:r>
         <w:rPr>
@@ -1014,7 +1076,16 @@
           <w:sz w:val="26"/>
           <w:szCs w:val="26"/>
         </w:rPr>
-        <w:t xml:space="preserve"> are the temperature and RH</w:t>
+        <w:t xml:space="preserve"> are</w:t>
+      </w:r>
+      <w:proofErr w:type="gramEnd"/>
+      <w:r>
+        <w:rPr>
+          <w:rFonts w:ascii="Times New Roman" w:hAnsi="Times New Roman" w:cs="Times New Roman"/>
+          <w:sz w:val="26"/>
+          <w:szCs w:val="26"/>
+        </w:rPr>
+        <w:t xml:space="preserve"> the temperature and RH</w:t>
       </w:r>
       <w:r>
         <w:rPr>
@@ -1099,7 +1170,16 @@
           <w:sz w:val="26"/>
           <w:szCs w:val="26"/>
         </w:rPr>
-        <w:t>The mean represents the systematic bias, while the SD indicates the spread or variability of the errors.</w:t>
+        <w:t xml:space="preserve">The mean </w:t>
+      </w:r>
+      <w:r>
+        <w:rPr>
+          <w:rFonts w:ascii="Times New Roman" w:hAnsi="Times New Roman" w:cs="Times New Roman"/>
+          <w:sz w:val="26"/>
+          <w:szCs w:val="26"/>
+        </w:rPr>
+        <w:lastRenderedPageBreak/>
+        <w:t>represents the systematic bias, while the SD indicates the spread or variability of the errors.</w:t>
       </w:r>
     </w:p>
     <w:p>
@@ -1459,7 +1539,6 @@
           <w:sz w:val="26"/>
           <w:szCs w:val="26"/>
         </w:rPr>
-        <w:lastRenderedPageBreak/>
         <w:t>B</w:t>
       </w:r>
       <w:r>
@@ -1757,7 +1836,17 @@
           <w:sz w:val="26"/>
           <w:szCs w:val="26"/>
         </w:rPr>
-        <w:t>where, B</w:t>
+        <w:t xml:space="preserve">where, </w:t>
+      </w:r>
+      <w:proofErr w:type="gramStart"/>
+      <w:r>
+        <w:rPr>
+          <w:rFonts w:ascii="Times New Roman" w:hAnsi="Times New Roman" w:cs="Times New Roman"/>
+          <w:iCs/>
+          <w:sz w:val="26"/>
+          <w:szCs w:val="26"/>
+        </w:rPr>
+        <w:t>B</w:t>
       </w:r>
       <w:r>
         <w:rPr>
@@ -1776,7 +1865,27 @@
           <w:sz w:val="26"/>
           <w:szCs w:val="26"/>
         </w:rPr>
-        <w:t xml:space="preserve"> and B</w:t>
+        <w:t xml:space="preserve"> and</w:t>
+      </w:r>
+      <w:proofErr w:type="gramEnd"/>
+      <w:r>
+        <w:rPr>
+          <w:rFonts w:ascii="Times New Roman" w:hAnsi="Times New Roman" w:cs="Times New Roman"/>
+          <w:iCs/>
+          <w:sz w:val="26"/>
+          <w:szCs w:val="26"/>
+        </w:rPr>
+        <w:t xml:space="preserve"> </w:t>
+      </w:r>
+      <w:proofErr w:type="gramStart"/>
+      <w:r>
+        <w:rPr>
+          <w:rFonts w:ascii="Times New Roman" w:hAnsi="Times New Roman" w:cs="Times New Roman"/>
+          <w:iCs/>
+          <w:sz w:val="26"/>
+          <w:szCs w:val="26"/>
+        </w:rPr>
+        <w:t>B</w:t>
       </w:r>
       <w:r>
         <w:rPr>
@@ -1795,7 +1904,17 @@
           <w:sz w:val="26"/>
           <w:szCs w:val="26"/>
         </w:rPr>
-        <w:t>are the bias in temperature and humidity</w:t>
+        <w:t>are</w:t>
+      </w:r>
+      <w:proofErr w:type="gramEnd"/>
+      <w:r>
+        <w:rPr>
+          <w:rFonts w:ascii="Times New Roman" w:hAnsi="Times New Roman" w:cs="Times New Roman"/>
+          <w:iCs/>
+          <w:sz w:val="26"/>
+          <w:szCs w:val="26"/>
+        </w:rPr>
+        <w:t xml:space="preserve"> the bias in temperature and humidity</w:t>
       </w:r>
       <w:r>
         <w:rPr>
@@ -1845,6 +1964,7 @@
           <w:szCs w:val="26"/>
         </w:rPr>
       </w:pPr>
+      <w:proofErr w:type="spellStart"/>
       <w:r>
         <w:rPr>
           <w:rFonts w:ascii="Times New Roman" w:hAnsi="Times New Roman" w:cs="Times New Roman"/>
@@ -1862,7 +1982,18 @@
           <w:szCs w:val="26"/>
           <w:vertAlign w:val="subscript"/>
         </w:rPr>
-        <w:t xml:space="preserve">T = </w:t>
+        <w:t>T</w:t>
+      </w:r>
+      <w:proofErr w:type="spellEnd"/>
+      <w:r>
+        <w:rPr>
+          <w:rFonts w:ascii="Times New Roman" w:hAnsi="Times New Roman" w:cs="Times New Roman"/>
+          <w:iCs/>
+          <w:sz w:val="26"/>
+          <w:szCs w:val="26"/>
+          <w:vertAlign w:val="subscript"/>
+        </w:rPr>
+        <w:t xml:space="preserve"> = </w:t>
       </w:r>
       <m:oMath>
         <m:rad>
@@ -2083,6 +2214,7 @@
           <w:szCs w:val="26"/>
         </w:rPr>
       </w:pPr>
+      <w:proofErr w:type="spellStart"/>
       <w:r>
         <w:rPr>
           <w:rFonts w:ascii="Times New Roman" w:hAnsi="Times New Roman" w:cs="Times New Roman"/>
@@ -2100,7 +2232,18 @@
           <w:szCs w:val="26"/>
           <w:vertAlign w:val="subscript"/>
         </w:rPr>
-        <w:t xml:space="preserve">RH = </w:t>
+        <w:t>RH</w:t>
+      </w:r>
+      <w:proofErr w:type="spellEnd"/>
+      <w:r>
+        <w:rPr>
+          <w:rFonts w:ascii="Times New Roman" w:hAnsi="Times New Roman" w:cs="Times New Roman"/>
+          <w:iCs/>
+          <w:sz w:val="26"/>
+          <w:szCs w:val="26"/>
+          <w:vertAlign w:val="subscript"/>
+        </w:rPr>
+        <w:t xml:space="preserve"> = </w:t>
       </w:r>
       <m:oMath>
         <m:rad>
@@ -2385,6 +2528,8 @@
           <w:vertAlign w:val="subscript"/>
         </w:rPr>
       </w:pPr>
+      <w:proofErr w:type="spellStart"/>
+      <w:proofErr w:type="gramStart"/>
       <w:r>
         <w:rPr>
           <w:rFonts w:ascii="Times New Roman" w:hAnsi="Times New Roman" w:cs="Times New Roman"/>
@@ -2400,7 +2545,18 @@
           <w:szCs w:val="26"/>
           <w:vertAlign w:val="subscript"/>
         </w:rPr>
-        <w:t xml:space="preserve">AHT,corrected </w:t>
+        <w:t>AHT,corrected</w:t>
+      </w:r>
+      <w:proofErr w:type="spellEnd"/>
+      <w:proofErr w:type="gramEnd"/>
+      <w:r>
+        <w:rPr>
+          <w:rFonts w:ascii="Times New Roman" w:hAnsi="Times New Roman" w:cs="Times New Roman"/>
+          <w:sz w:val="26"/>
+          <w:szCs w:val="26"/>
+          <w:vertAlign w:val="subscript"/>
+        </w:rPr>
+        <w:t xml:space="preserve"> </w:t>
       </w:r>
       <w:r>
         <w:rPr>
@@ -2443,6 +2599,15 @@
           <w:szCs w:val="26"/>
         </w:rPr>
         <w:br/>
+      </w:r>
+      <w:proofErr w:type="spellStart"/>
+      <w:proofErr w:type="gramStart"/>
+      <w:r>
+        <w:rPr>
+          <w:rFonts w:ascii="Times New Roman" w:hAnsi="Times New Roman" w:cs="Times New Roman"/>
+          <w:sz w:val="26"/>
+          <w:szCs w:val="26"/>
+        </w:rPr>
         <w:t>RH</w:t>
       </w:r>
       <w:r>
@@ -2452,7 +2617,18 @@
           <w:szCs w:val="26"/>
           <w:vertAlign w:val="subscript"/>
         </w:rPr>
-        <w:t xml:space="preserve">AHT,corrected </w:t>
+        <w:t>AHT,corrected</w:t>
+      </w:r>
+      <w:proofErr w:type="spellEnd"/>
+      <w:proofErr w:type="gramEnd"/>
+      <w:r>
+        <w:rPr>
+          <w:rFonts w:ascii="Times New Roman" w:hAnsi="Times New Roman" w:cs="Times New Roman"/>
+          <w:sz w:val="26"/>
+          <w:szCs w:val="26"/>
+          <w:vertAlign w:val="subscript"/>
+        </w:rPr>
+        <w:t xml:space="preserve"> </w:t>
       </w:r>
       <w:r>
         <w:rPr>
@@ -2531,7 +2707,11 @@
           <w:szCs w:val="28"/>
         </w:rPr>
       </w:pPr>
-      <w:r>
+    </w:p>
+    <w:p>
+      <w:pPr>
+        <w:spacing w:line="360" w:lineRule="auto"/>
+        <w:jc w:val="both"/>
         <w:rPr>
           <w:rFonts w:ascii="Times New Roman" w:hAnsi="Times New Roman" w:cs="Times New Roman"/>
           <w:b/>
@@ -2539,8 +2719,7 @@
           <w:sz w:val="28"/>
           <w:szCs w:val="28"/>
         </w:rPr>
-        <w:t>4. Data Visualization</w:t>
-      </w:r>
+      </w:pPr>
     </w:p>
     <w:p>
       <w:pPr>
@@ -2548,71 +2727,95 @@
         <w:jc w:val="both"/>
         <w:rPr>
           <w:rFonts w:ascii="Times New Roman" w:hAnsi="Times New Roman" w:cs="Times New Roman"/>
-          <w:sz w:val="26"/>
-          <w:szCs w:val="26"/>
-        </w:rPr>
-      </w:pPr>
-      <w:r>
-        <w:rPr>
-          <w:rFonts w:ascii="Times New Roman" w:hAnsi="Times New Roman" w:cs="Times New Roman"/>
-          <w:sz w:val="26"/>
-          <w:szCs w:val="26"/>
-        </w:rPr>
-        <w:t>We calculate the mean and standard deviation using the data of 24</w:t>
-      </w:r>
-      <w:r>
-        <w:rPr>
-          <w:rFonts w:ascii="Times New Roman" w:hAnsi="Times New Roman" w:cs="Times New Roman"/>
-          <w:sz w:val="26"/>
-          <w:szCs w:val="26"/>
-          <w:vertAlign w:val="superscript"/>
-        </w:rPr>
-        <w:t>th</w:t>
-      </w:r>
-      <w:r>
-        <w:rPr>
-          <w:rFonts w:ascii="Times New Roman" w:hAnsi="Times New Roman" w:cs="Times New Roman"/>
-          <w:sz w:val="26"/>
-          <w:szCs w:val="26"/>
-        </w:rPr>
-        <w:t xml:space="preserve"> October 2025.</w:t>
-      </w:r>
-      <w:r>
-        <w:rPr>
-          <w:rFonts w:ascii="Times New Roman" w:hAnsi="Times New Roman" w:cs="Times New Roman"/>
-          <w:sz w:val="26"/>
-          <w:szCs w:val="26"/>
-        </w:rPr>
-        <w:t xml:space="preserve">The following graph shows the temperature and relative humidity data </w:t>
-      </w:r>
-      <w:r>
-        <w:rPr>
-          <w:rFonts w:ascii="Times New Roman" w:hAnsi="Times New Roman" w:cs="Times New Roman"/>
-          <w:sz w:val="26"/>
-          <w:szCs w:val="26"/>
-        </w:rPr>
-        <w:t xml:space="preserve">from HMP155 and AHT10 along with a bar graph which shows the </w:t>
-      </w:r>
-      <w:r>
-        <w:rPr>
-          <w:rFonts w:ascii="Times New Roman" w:hAnsi="Times New Roman" w:cs="Times New Roman"/>
-          <w:sz w:val="26"/>
-          <w:szCs w:val="26"/>
-        </w:rPr>
-        <w:t>error between the two devices’ data</w:t>
-      </w:r>
-      <w:r>
-        <w:rPr>
-          <w:rFonts w:ascii="Times New Roman" w:hAnsi="Times New Roman" w:cs="Times New Roman"/>
-          <w:sz w:val="26"/>
-          <w:szCs w:val="26"/>
-        </w:rPr>
-        <w:t xml:space="preserve">. </w:t>
+          <w:b/>
+          <w:bCs/>
+          <w:sz w:val="28"/>
+          <w:szCs w:val="28"/>
+        </w:rPr>
+      </w:pPr>
+      <w:r>
+        <w:rPr>
+          <w:rFonts w:ascii="Times New Roman" w:hAnsi="Times New Roman" w:cs="Times New Roman"/>
+          <w:b/>
+          <w:bCs/>
+          <w:sz w:val="28"/>
+          <w:szCs w:val="28"/>
+        </w:rPr>
+        <w:lastRenderedPageBreak/>
+        <w:t>4. Data Visualization</w:t>
       </w:r>
     </w:p>
     <w:p>
       <w:pPr>
         <w:spacing w:line="360" w:lineRule="auto"/>
+        <w:jc w:val="both"/>
+        <w:rPr>
+          <w:rFonts w:ascii="Times New Roman" w:hAnsi="Times New Roman" w:cs="Times New Roman"/>
+          <w:sz w:val="26"/>
+          <w:szCs w:val="26"/>
+        </w:rPr>
+      </w:pPr>
+      <w:r>
+        <w:rPr>
+          <w:rFonts w:ascii="Times New Roman" w:hAnsi="Times New Roman" w:cs="Times New Roman"/>
+          <w:sz w:val="26"/>
+          <w:szCs w:val="26"/>
+        </w:rPr>
+        <w:t>We calculate the mean and standard deviation using the data of 24</w:t>
+      </w:r>
+      <w:r>
+        <w:rPr>
+          <w:rFonts w:ascii="Times New Roman" w:hAnsi="Times New Roman" w:cs="Times New Roman"/>
+          <w:sz w:val="26"/>
+          <w:szCs w:val="26"/>
+          <w:vertAlign w:val="superscript"/>
+        </w:rPr>
+        <w:t>th</w:t>
+      </w:r>
+      <w:r>
+        <w:rPr>
+          <w:rFonts w:ascii="Times New Roman" w:hAnsi="Times New Roman" w:cs="Times New Roman"/>
+          <w:sz w:val="26"/>
+          <w:szCs w:val="26"/>
+        </w:rPr>
+        <w:t xml:space="preserve"> October 2025.</w:t>
+      </w:r>
+      <w:r>
+        <w:rPr>
+          <w:rFonts w:ascii="Times New Roman" w:hAnsi="Times New Roman" w:cs="Times New Roman"/>
+          <w:sz w:val="26"/>
+          <w:szCs w:val="26"/>
+        </w:rPr>
+        <w:t xml:space="preserve">The following graph shows the temperature and relative humidity data </w:t>
+      </w:r>
+      <w:r>
+        <w:rPr>
+          <w:rFonts w:ascii="Times New Roman" w:hAnsi="Times New Roman" w:cs="Times New Roman"/>
+          <w:sz w:val="26"/>
+          <w:szCs w:val="26"/>
+        </w:rPr>
+        <w:t xml:space="preserve">from HMP155 and AHT10 along with a bar graph which shows the </w:t>
+      </w:r>
+      <w:r>
+        <w:rPr>
+          <w:rFonts w:ascii="Times New Roman" w:hAnsi="Times New Roman" w:cs="Times New Roman"/>
+          <w:sz w:val="26"/>
+          <w:szCs w:val="26"/>
+        </w:rPr>
+        <w:t>error between the two devices’ data</w:t>
+      </w:r>
+      <w:r>
+        <w:rPr>
+          <w:rFonts w:ascii="Times New Roman" w:hAnsi="Times New Roman" w:cs="Times New Roman"/>
+          <w:sz w:val="26"/>
+          <w:szCs w:val="26"/>
+        </w:rPr>
+        <w:t xml:space="preserve">. </w:t>
+      </w:r>
+    </w:p>
+    <w:p>
+      <w:pPr>
+        <w:spacing w:line="360" w:lineRule="auto"/>
         <w:jc w:val="center"/>
         <w:rPr>
           <w:rFonts w:ascii="Times New Roman" w:hAnsi="Times New Roman" w:cs="Times New Roman"/>
@@ -2628,7 +2831,6 @@
           <w:sz w:val="26"/>
           <w:szCs w:val="26"/>
         </w:rPr>
-        <w:lastRenderedPageBreak/>
         <w:drawing>
           <wp:inline distT="0" distB="0" distL="0" distR="0" wp14:anchorId="706D6866" wp14:editId="36008D28">
             <wp:extent cx="6029237" cy="3255273"/>
@@ -2768,6 +2970,7 @@
         <w:br/>
         <w:t>Standard deviation in temperature (</w:t>
       </w:r>
+      <w:proofErr w:type="spellStart"/>
       <w:r>
         <w:rPr>
           <w:rFonts w:ascii="Times New Roman" w:hAnsi="Times New Roman" w:cs="Times New Roman"/>
@@ -2787,6 +2990,7 @@
         </w:rPr>
         <w:t>T</w:t>
       </w:r>
+      <w:proofErr w:type="spellEnd"/>
       <w:r>
         <w:rPr>
           <w:rFonts w:ascii="Times New Roman" w:hAnsi="Times New Roman" w:cs="Times New Roman"/>
@@ -2853,6 +3057,7 @@
         <w:br/>
         <w:t>Standard deviation in relative humidity (</w:t>
       </w:r>
+      <w:proofErr w:type="spellStart"/>
       <w:r>
         <w:rPr>
           <w:rFonts w:ascii="Times New Roman" w:hAnsi="Times New Roman" w:cs="Times New Roman"/>
@@ -2872,6 +3077,7 @@
         </w:rPr>
         <w:t>RH</w:t>
       </w:r>
+      <w:proofErr w:type="spellEnd"/>
       <w:r>
         <w:rPr>
           <w:rFonts w:ascii="Times New Roman" w:hAnsi="Times New Roman" w:cs="Times New Roman"/>
@@ -3184,6 +3390,7 @@
         <w:br/>
         <w:t>Standard deviation in temperature (</w:t>
       </w:r>
+      <w:proofErr w:type="spellStart"/>
       <w:r>
         <w:rPr>
           <w:rFonts w:ascii="Times New Roman" w:hAnsi="Times New Roman" w:cs="Times New Roman"/>
@@ -3203,6 +3410,7 @@
         </w:rPr>
         <w:t>T</w:t>
       </w:r>
+      <w:proofErr w:type="spellEnd"/>
       <w:r>
         <w:rPr>
           <w:rFonts w:ascii="Times New Roman" w:hAnsi="Times New Roman" w:cs="Times New Roman"/>
@@ -3288,6 +3496,7 @@
         <w:br/>
         <w:t>Standard deviation in relative humidity (</w:t>
       </w:r>
+      <w:proofErr w:type="spellStart"/>
       <w:r>
         <w:rPr>
           <w:rFonts w:ascii="Times New Roman" w:hAnsi="Times New Roman" w:cs="Times New Roman"/>
@@ -3307,6 +3516,7 @@
         </w:rPr>
         <w:t>RH</w:t>
       </w:r>
+      <w:proofErr w:type="spellEnd"/>
       <w:r>
         <w:rPr>
           <w:rFonts w:ascii="Times New Roman" w:hAnsi="Times New Roman" w:cs="Times New Roman"/>

</xml_diff>